<commit_message>
update on 2024-09-19 15:22:49.741437
</commit_message>
<xml_diff>
--- a/py 数据分析.docx
+++ b/py 数据分析.docx
@@ -13236,6 +13236,132 @@
           <w:p>
             <w:pPr>
               <w:rPr>
+                <w:rFonts w:hint="default" w:eastAsia="华文中宋" w:cs="华文中宋"/>
+                <w:bCs/>
+                <w:color w:val="FF0000"/>
+                <w:spacing w:val="7"/>
+                <w:lang w:val="en-US" w:eastAsia="zh-CN"/>
+              </w:rPr>
+            </w:pPr>
+            <w:r>
+              <w:rPr>
+                <w:rFonts w:hint="eastAsia" w:cs="华文中宋"/>
+                <w:bCs/>
+                <w:color w:val="FF0000"/>
+                <w:spacing w:val="7"/>
+                <w:lang w:val="en-US" w:eastAsia="zh-CN"/>
+              </w:rPr>
+              <w:t>matrix_rank(x)</w:t>
+            </w:r>
+          </w:p>
+        </w:tc>
+        <w:tc>
+          <w:tcPr>
+            <w:tcW w:w="0" w:type="auto"/>
+            <w:vAlign w:val="center"/>
+          </w:tcPr>
+          <w:p>
+            <w:pPr>
+              <w:rPr>
+                <w:rFonts w:hint="default" w:eastAsia="华文中宋" w:cs="华文中宋"/>
+                <w:bCs/>
+                <w:color w:val="ED7D31" w:themeColor="accent2"/>
+                <w:spacing w:val="6"/>
+                <w:lang w:val="en-US" w:eastAsia="zh-CN"/>
+                <w14:textFill>
+                  <w14:solidFill>
+                    <w14:schemeClr w14:val="accent2"/>
+                  </w14:solidFill>
+                </w14:textFill>
+              </w:rPr>
+            </w:pPr>
+            <w:r>
+              <w:rPr>
+                <w:rFonts w:hint="eastAsia" w:cs="华文中宋"/>
+                <w:bCs/>
+                <w:color w:val="ED7D31" w:themeColor="accent2"/>
+                <w:spacing w:val="6"/>
+                <w14:textFill>
+                  <w14:solidFill>
+                    <w14:schemeClr w14:val="accent2"/>
+                  </w14:solidFill>
+                </w14:textFill>
+              </w:rPr>
+              <w:t>返回</w:t>
+            </w:r>
+            <w:r>
+              <w:rPr>
+                <w:rFonts w:hint="eastAsia" w:cs="华文中宋"/>
+                <w:bCs/>
+                <w:color w:val="EA82F1"/>
+                <w:szCs w:val="24"/>
+              </w:rPr>
+              <w:t>矩阵</w:t>
+            </w:r>
+            <w:r>
+              <w:rPr>
+                <w:rFonts w:hint="eastAsia" w:cs="华文中宋"/>
+                <w:bCs/>
+                <w:color w:val="EA82F1"/>
+                <w:szCs w:val="24"/>
+                <w:lang w:val="en-US" w:eastAsia="zh-CN"/>
+              </w:rPr>
+              <w:t>的秩</w:t>
+            </w:r>
+          </w:p>
+        </w:tc>
+        <w:tc>
+          <w:tcPr>
+            <w:tcW w:w="0" w:type="auto"/>
+            <w:vAlign w:val="center"/>
+          </w:tcPr>
+          <w:p>
+            <w:pPr>
+              <w:rPr>
+                <w:rFonts w:hint="eastAsia" w:ascii="华文中宋" w:hAnsi="华文中宋" w:eastAsia="华文中宋" w:cs="华文中宋"/>
+                <w:b/>
+                <w:bCs/>
+                <w:color w:val="ED7D31" w:themeColor="accent2"/>
+                <w:spacing w:val="6"/>
+                <w:kern w:val="2"/>
+                <w:sz w:val="21"/>
+                <w:szCs w:val="21"/>
+                <w:lang w:val="en-US" w:eastAsia="zh-CN" w:bidi="ar-SA"/>
+                <w14:textFill>
+                  <w14:solidFill>
+                    <w14:schemeClr w14:val="accent2"/>
+                  </w14:solidFill>
+                </w14:textFill>
+              </w:rPr>
+            </w:pPr>
+          </w:p>
+        </w:tc>
+      </w:tr>
+      <w:tr>
+        <w:tblPrEx>
+          <w:tblBorders>
+            <w:top w:val="single" w:color="auto" w:sz="4" w:space="0"/>
+            <w:left w:val="single" w:color="auto" w:sz="4" w:space="0"/>
+            <w:bottom w:val="single" w:color="auto" w:sz="4" w:space="0"/>
+            <w:right w:val="single" w:color="auto" w:sz="4" w:space="0"/>
+            <w:insideH w:val="single" w:color="auto" w:sz="4" w:space="0"/>
+            <w:insideV w:val="single" w:color="auto" w:sz="4" w:space="0"/>
+          </w:tblBorders>
+          <w:tblCellMar>
+            <w:top w:w="0" w:type="dxa"/>
+            <w:left w:w="108" w:type="dxa"/>
+            <w:bottom w:w="0" w:type="dxa"/>
+            <w:right w:w="108" w:type="dxa"/>
+          </w:tblCellMar>
+        </w:tblPrEx>
+        <w:tc>
+          <w:tcPr>
+            <w:tcW w:w="0" w:type="auto"/>
+            <w:vAlign w:val="center"/>
+          </w:tcPr>
+          <w:p>
+            <w:pPr>
+              <w:rPr>
                 <w:rFonts w:hint="eastAsia" w:ascii="华文中宋" w:hAnsi="华文中宋" w:eastAsia="华文中宋" w:cs="华文中宋"/>
                 <w:b/>
                 <w:bCs/>
@@ -14963,6 +15089,8 @@
               </w:rPr>
               <w:t>: 上三角矩阵</w:t>
             </w:r>
+            <w:bookmarkStart w:id="33" w:name="_GoBack"/>
+            <w:bookmarkEnd w:id="33"/>
           </w:p>
         </w:tc>
       </w:tr>
@@ -15092,6 +15220,12 @@
             <w:insideH w:val="single" w:color="auto" w:sz="4" w:space="0"/>
             <w:insideV w:val="single" w:color="auto" w:sz="4" w:space="0"/>
           </w:tblBorders>
+          <w:tblCellMar>
+            <w:top w:w="0" w:type="dxa"/>
+            <w:left w:w="108" w:type="dxa"/>
+            <w:bottom w:w="0" w:type="dxa"/>
+            <w:right w:w="108" w:type="dxa"/>
+          </w:tblCellMar>
         </w:tblPrEx>
         <w:tc>
           <w:tcPr>
@@ -18138,6 +18272,12 @@
             <w:insideH w:val="single" w:color="auto" w:sz="4" w:space="0"/>
             <w:insideV w:val="single" w:color="auto" w:sz="4" w:space="0"/>
           </w:tblBorders>
+          <w:tblCellMar>
+            <w:top w:w="0" w:type="dxa"/>
+            <w:left w:w="108" w:type="dxa"/>
+            <w:bottom w:w="0" w:type="dxa"/>
+            <w:right w:w="108" w:type="dxa"/>
+          </w:tblCellMar>
         </w:tblPrEx>
         <w:tc>
           <w:tcPr>
@@ -18496,6 +18636,12 @@
             <w:insideH w:val="single" w:color="auto" w:sz="4" w:space="0"/>
             <w:insideV w:val="single" w:color="auto" w:sz="4" w:space="0"/>
           </w:tblBorders>
+          <w:tblCellMar>
+            <w:top w:w="0" w:type="dxa"/>
+            <w:left w:w="108" w:type="dxa"/>
+            <w:bottom w:w="0" w:type="dxa"/>
+            <w:right w:w="108" w:type="dxa"/>
+          </w:tblCellMar>
         </w:tblPrEx>
         <w:tc>
           <w:tcPr>
@@ -18725,12 +18871,6 @@
             <w:insideH w:val="single" w:color="auto" w:sz="4" w:space="0"/>
             <w:insideV w:val="single" w:color="auto" w:sz="4" w:space="0"/>
           </w:tblBorders>
-          <w:tblCellMar>
-            <w:top w:w="0" w:type="dxa"/>
-            <w:left w:w="108" w:type="dxa"/>
-            <w:bottom w:w="0" w:type="dxa"/>
-            <w:right w:w="108" w:type="dxa"/>
-          </w:tblCellMar>
         </w:tblPrEx>
         <w:tc>
           <w:tcPr>
@@ -19512,12 +19652,6 @@
             <w:insideH w:val="single" w:color="auto" w:sz="4" w:space="0"/>
             <w:insideV w:val="single" w:color="auto" w:sz="4" w:space="0"/>
           </w:tblBorders>
-          <w:tblCellMar>
-            <w:top w:w="0" w:type="dxa"/>
-            <w:left w:w="108" w:type="dxa"/>
-            <w:bottom w:w="0" w:type="dxa"/>
-            <w:right w:w="108" w:type="dxa"/>
-          </w:tblCellMar>
         </w:tblPrEx>
         <w:tc>
           <w:tcPr>
@@ -22437,12 +22571,6 @@
             <w:insideH w:val="single" w:color="auto" w:sz="4" w:space="0"/>
             <w:insideV w:val="single" w:color="auto" w:sz="4" w:space="0"/>
           </w:tblBorders>
-          <w:tblCellMar>
-            <w:top w:w="0" w:type="dxa"/>
-            <w:left w:w="108" w:type="dxa"/>
-            <w:bottom w:w="0" w:type="dxa"/>
-            <w:right w:w="108" w:type="dxa"/>
-          </w:tblCellMar>
         </w:tblPrEx>
         <w:tc>
           <w:tcPr>
@@ -23702,6 +23830,12 @@
             <w:insideH w:val="single" w:color="auto" w:sz="4" w:space="0"/>
             <w:insideV w:val="single" w:color="auto" w:sz="4" w:space="0"/>
           </w:tblBorders>
+          <w:tblCellMar>
+            <w:top w:w="0" w:type="dxa"/>
+            <w:left w:w="108" w:type="dxa"/>
+            <w:bottom w:w="0" w:type="dxa"/>
+            <w:right w:w="108" w:type="dxa"/>
+          </w:tblCellMar>
         </w:tblPrEx>
         <w:tc>
           <w:tcPr>
@@ -23991,8 +24125,6 @@
           </w14:textFill>
         </w:rPr>
       </w:pPr>
-      <w:bookmarkStart w:id="33" w:name="_GoBack"/>
-      <w:bookmarkEnd w:id="33"/>
     </w:p>
     <w:p>
       <w:pPr>
@@ -24783,6 +24915,172 @@
         </w:drawing>
       </w:r>
     </w:p>
+    <w:p>
+      <w:pPr>
+        <w:rPr>
+          <w:rFonts w:cs="华文中宋"/>
+          <w:bCs/>
+          <w:color w:val="ED7D31" w:themeColor="accent2"/>
+          <w:spacing w:val="7"/>
+          <w14:textFill>
+            <w14:solidFill>
+              <w14:schemeClr w14:val="accent2"/>
+            </w14:solidFill>
+          </w14:textFill>
+        </w:rPr>
+      </w:pPr>
+    </w:p>
+    <w:p>
+      <w:pPr>
+        <w:rPr>
+          <w:rFonts w:cs="华文中宋"/>
+          <w:bCs/>
+          <w:color w:val="ED7D31" w:themeColor="accent2"/>
+          <w:spacing w:val="7"/>
+          <w14:textFill>
+            <w14:solidFill>
+              <w14:schemeClr w14:val="accent2"/>
+            </w14:solidFill>
+          </w14:textFill>
+        </w:rPr>
+      </w:pPr>
+    </w:p>
+    <w:p>
+      <w:pPr>
+        <w:outlineLvl w:val="1"/>
+        <w:rPr>
+          <w:rFonts w:cs="华文中宋"/>
+          <w:bCs/>
+          <w:color w:val="00B0F0"/>
+          <w:szCs w:val="24"/>
+        </w:rPr>
+      </w:pPr>
+      <w:r>
+        <w:rPr>
+          <w:rFonts w:hint="eastAsia" w:cs="华文中宋"/>
+          <w:bCs/>
+          <w:color w:val="00B0F0"/>
+          <w:szCs w:val="24"/>
+          <w:lang w:val="en-US" w:eastAsia="zh-CN"/>
+        </w:rPr>
+        <w:t>线代linalg</w:t>
+      </w:r>
+      <w:r>
+        <w:rPr>
+          <w:rFonts w:hint="eastAsia" w:cs="华文中宋"/>
+          <w:bCs/>
+          <w:color w:val="00B0F0"/>
+          <w:szCs w:val="24"/>
+        </w:rPr>
+        <w:t>：</w:t>
+      </w:r>
+    </w:p>
+    <w:tbl>
+      <w:tblPr>
+        <w:tblStyle w:val="8"/>
+        <w:tblW w:w="0" w:type="auto"/>
+        <w:tblInd w:w="0" w:type="dxa"/>
+        <w:tblBorders>
+          <w:top w:val="single" w:color="auto" w:sz="4" w:space="0"/>
+          <w:left w:val="single" w:color="auto" w:sz="4" w:space="0"/>
+          <w:bottom w:val="single" w:color="auto" w:sz="4" w:space="0"/>
+          <w:right w:val="single" w:color="auto" w:sz="4" w:space="0"/>
+          <w:insideH w:val="single" w:color="auto" w:sz="4" w:space="0"/>
+          <w:insideV w:val="single" w:color="auto" w:sz="4" w:space="0"/>
+        </w:tblBorders>
+        <w:tblLayout w:type="autofit"/>
+        <w:tblCellMar>
+          <w:top w:w="0" w:type="dxa"/>
+          <w:left w:w="108" w:type="dxa"/>
+          <w:bottom w:w="0" w:type="dxa"/>
+          <w:right w:w="108" w:type="dxa"/>
+        </w:tblCellMar>
+      </w:tblPr>
+      <w:tblGrid>
+        <w:gridCol w:w="1646"/>
+        <w:gridCol w:w="1268"/>
+      </w:tblGrid>
+      <w:tr>
+        <w:tblPrEx>
+          <w:tblBorders>
+            <w:top w:val="single" w:color="auto" w:sz="4" w:space="0"/>
+            <w:left w:val="single" w:color="auto" w:sz="4" w:space="0"/>
+            <w:bottom w:val="single" w:color="auto" w:sz="4" w:space="0"/>
+            <w:right w:val="single" w:color="auto" w:sz="4" w:space="0"/>
+            <w:insideH w:val="single" w:color="auto" w:sz="4" w:space="0"/>
+            <w:insideV w:val="single" w:color="auto" w:sz="4" w:space="0"/>
+          </w:tblBorders>
+          <w:tblCellMar>
+            <w:top w:w="0" w:type="dxa"/>
+            <w:left w:w="108" w:type="dxa"/>
+            <w:bottom w:w="0" w:type="dxa"/>
+            <w:right w:w="108" w:type="dxa"/>
+          </w:tblCellMar>
+        </w:tblPrEx>
+        <w:trPr>
+          <w:trHeight w:val="309" w:hRule="atLeast"/>
+        </w:trPr>
+        <w:tc>
+          <w:tcPr>
+            <w:tcW w:w="0" w:type="auto"/>
+            <w:vAlign w:val="center"/>
+          </w:tcPr>
+          <w:p>
+            <w:pPr>
+              <w:rPr>
+                <w:rFonts w:hint="default" w:eastAsia="华文中宋" w:cs="华文中宋"/>
+                <w:bCs/>
+                <w:color w:val="FF0000"/>
+                <w:spacing w:val="7"/>
+                <w:lang w:val="en-US" w:eastAsia="zh-CN"/>
+              </w:rPr>
+            </w:pPr>
+            <w:r>
+              <w:rPr>
+                <w:rFonts w:hint="eastAsia" w:cs="华文中宋"/>
+                <w:bCs/>
+                <w:color w:val="FF0000"/>
+                <w:spacing w:val="7"/>
+                <w:lang w:val="en-US" w:eastAsia="zh-CN"/>
+              </w:rPr>
+              <w:t>null_space(x)</w:t>
+            </w:r>
+          </w:p>
+        </w:tc>
+        <w:tc>
+          <w:tcPr>
+            <w:tcW w:w="0" w:type="auto"/>
+            <w:vAlign w:val="center"/>
+          </w:tcPr>
+          <w:p>
+            <w:pPr>
+              <w:rPr>
+                <w:rFonts w:hint="default" w:eastAsia="华文中宋" w:cs="华文中宋"/>
+                <w:bCs/>
+                <w:color w:val="ED7D31" w:themeColor="accent2"/>
+                <w:spacing w:val="7"/>
+                <w:lang w:val="en-US" w:eastAsia="zh-CN"/>
+                <w14:textFill>
+                  <w14:solidFill>
+                    <w14:schemeClr w14:val="accent2"/>
+                  </w14:solidFill>
+                </w14:textFill>
+              </w:rPr>
+            </w:pPr>
+            <w:r>
+              <w:rPr>
+                <w:rFonts w:hint="eastAsia" w:cs="华文中宋"/>
+                <w:bCs/>
+                <w:color w:val="EA82F1"/>
+                <w:szCs w:val="24"/>
+                <w:lang w:val="en-US" w:eastAsia="zh-CN"/>
+              </w:rPr>
+              <w:t>零空间向量</w:t>
+            </w:r>
+          </w:p>
+        </w:tc>
+      </w:tr>
+    </w:tbl>
     <w:p>
       <w:pPr>
         <w:rPr>
@@ -29223,12 +29521,6 @@
             <w:insideH w:val="single" w:color="auto" w:sz="4" w:space="0"/>
             <w:insideV w:val="single" w:color="auto" w:sz="4" w:space="0"/>
           </w:tblBorders>
-          <w:tblCellMar>
-            <w:top w:w="0" w:type="dxa"/>
-            <w:left w:w="108" w:type="dxa"/>
-            <w:bottom w:w="0" w:type="dxa"/>
-            <w:right w:w="108" w:type="dxa"/>
-          </w:tblCellMar>
         </w:tblPrEx>
         <w:tc>
           <w:tcPr>
@@ -30472,12 +30764,6 @@
             <w:insideH w:val="single" w:color="auto" w:sz="4" w:space="0"/>
             <w:insideV w:val="single" w:color="auto" w:sz="4" w:space="0"/>
           </w:tblBorders>
-          <w:tblCellMar>
-            <w:top w:w="0" w:type="dxa"/>
-            <w:left w:w="108" w:type="dxa"/>
-            <w:bottom w:w="0" w:type="dxa"/>
-            <w:right w:w="108" w:type="dxa"/>
-          </w:tblCellMar>
         </w:tblPrEx>
         <w:tc>
           <w:tcPr>
@@ -32062,12 +32348,6 @@
             <w:insideH w:val="single" w:color="auto" w:sz="4" w:space="0"/>
             <w:insideV w:val="single" w:color="auto" w:sz="4" w:space="0"/>
           </w:tblBorders>
-          <w:tblCellMar>
-            <w:top w:w="0" w:type="dxa"/>
-            <w:left w:w="108" w:type="dxa"/>
-            <w:bottom w:w="0" w:type="dxa"/>
-            <w:right w:w="108" w:type="dxa"/>
-          </w:tblCellMar>
         </w:tblPrEx>
         <w:trPr>
           <w:trHeight w:val="75" w:hRule="atLeast"/>
@@ -32273,12 +32553,6 @@
             <w:insideH w:val="single" w:color="auto" w:sz="4" w:space="0"/>
             <w:insideV w:val="single" w:color="auto" w:sz="4" w:space="0"/>
           </w:tblBorders>
-          <w:tblCellMar>
-            <w:top w:w="0" w:type="dxa"/>
-            <w:left w:w="108" w:type="dxa"/>
-            <w:bottom w:w="0" w:type="dxa"/>
-            <w:right w:w="108" w:type="dxa"/>
-          </w:tblCellMar>
         </w:tblPrEx>
         <w:trPr>
           <w:trHeight w:val="100" w:hRule="atLeast"/>
@@ -32352,12 +32626,6 @@
             <w:insideH w:val="single" w:color="auto" w:sz="4" w:space="0"/>
             <w:insideV w:val="single" w:color="auto" w:sz="4" w:space="0"/>
           </w:tblBorders>
-          <w:tblCellMar>
-            <w:top w:w="0" w:type="dxa"/>
-            <w:left w:w="108" w:type="dxa"/>
-            <w:bottom w:w="0" w:type="dxa"/>
-            <w:right w:w="108" w:type="dxa"/>
-          </w:tblCellMar>
         </w:tblPrEx>
         <w:trPr>
           <w:trHeight w:val="104" w:hRule="atLeast"/>
@@ -41966,6 +42234,12 @@
             <w:insideH w:val="single" w:color="auto" w:sz="4" w:space="0"/>
             <w:insideV w:val="single" w:color="auto" w:sz="4" w:space="0"/>
           </w:tblBorders>
+          <w:tblCellMar>
+            <w:top w:w="0" w:type="dxa"/>
+            <w:left w:w="108" w:type="dxa"/>
+            <w:bottom w:w="0" w:type="dxa"/>
+            <w:right w:w="108" w:type="dxa"/>
+          </w:tblCellMar>
         </w:tblPrEx>
         <w:tc>
           <w:tcPr>
@@ -46748,6 +47022,12 @@
             <w:insideH w:val="single" w:color="auto" w:sz="4" w:space="0"/>
             <w:insideV w:val="single" w:color="auto" w:sz="4" w:space="0"/>
           </w:tblBorders>
+          <w:tblCellMar>
+            <w:top w:w="0" w:type="dxa"/>
+            <w:left w:w="108" w:type="dxa"/>
+            <w:bottom w:w="0" w:type="dxa"/>
+            <w:right w:w="108" w:type="dxa"/>
+          </w:tblCellMar>
         </w:tblPrEx>
         <w:tc>
           <w:tcPr>
@@ -46883,6 +47163,12 @@
             <w:insideH w:val="single" w:color="auto" w:sz="4" w:space="0"/>
             <w:insideV w:val="single" w:color="auto" w:sz="4" w:space="0"/>
           </w:tblBorders>
+          <w:tblCellMar>
+            <w:top w:w="0" w:type="dxa"/>
+            <w:left w:w="108" w:type="dxa"/>
+            <w:bottom w:w="0" w:type="dxa"/>
+            <w:right w:w="108" w:type="dxa"/>
+          </w:tblCellMar>
         </w:tblPrEx>
         <w:tc>
           <w:tcPr>
@@ -49351,14 +49637,6 @@
       </w:tr>
       <w:tr>
         <w:tblPrEx>
-          <w:tblBorders>
-            <w:top w:val="single" w:color="auto" w:sz="4" w:space="0"/>
-            <w:left w:val="single" w:color="auto" w:sz="4" w:space="0"/>
-            <w:bottom w:val="single" w:color="auto" w:sz="4" w:space="0"/>
-            <w:right w:val="single" w:color="auto" w:sz="4" w:space="0"/>
-            <w:insideH w:val="single" w:color="auto" w:sz="4" w:space="0"/>
-            <w:insideV w:val="single" w:color="auto" w:sz="4" w:space="0"/>
-          </w:tblBorders>
           <w:tblCellMar>
             <w:top w:w="0" w:type="dxa"/>
             <w:left w:w="108" w:type="dxa"/>
@@ -49511,6 +49789,12 @@
             <w:insideH w:val="single" w:color="auto" w:sz="4" w:space="0"/>
             <w:insideV w:val="single" w:color="auto" w:sz="4" w:space="0"/>
           </w:tblBorders>
+          <w:tblCellMar>
+            <w:top w:w="0" w:type="dxa"/>
+            <w:left w:w="108" w:type="dxa"/>
+            <w:bottom w:w="0" w:type="dxa"/>
+            <w:right w:w="108" w:type="dxa"/>
+          </w:tblCellMar>
         </w:tblPrEx>
         <w:tc>
           <w:tcPr>
@@ -50843,6 +51127,12 @@
             <w:insideH w:val="single" w:color="auto" w:sz="4" w:space="0"/>
             <w:insideV w:val="single" w:color="auto" w:sz="4" w:space="0"/>
           </w:tblBorders>
+          <w:tblCellMar>
+            <w:top w:w="0" w:type="dxa"/>
+            <w:left w:w="108" w:type="dxa"/>
+            <w:bottom w:w="0" w:type="dxa"/>
+            <w:right w:w="108" w:type="dxa"/>
+          </w:tblCellMar>
         </w:tblPrEx>
         <w:tc>
           <w:tcPr>
@@ -53635,12 +53925,6 @@
             <w:insideH w:val="single" w:color="auto" w:sz="4" w:space="0"/>
             <w:insideV w:val="single" w:color="auto" w:sz="4" w:space="0"/>
           </w:tblBorders>
-          <w:tblCellMar>
-            <w:top w:w="0" w:type="dxa"/>
-            <w:left w:w="108" w:type="dxa"/>
-            <w:bottom w:w="0" w:type="dxa"/>
-            <w:right w:w="108" w:type="dxa"/>
-          </w:tblCellMar>
         </w:tblPrEx>
         <w:tc>
           <w:tcPr>
@@ -55367,8 +55651,8 @@
           </w14:textFill>
         </w:rPr>
       </w:pPr>
-      <w:bookmarkStart w:id="30" w:name="_Toc22962"/>
-      <w:bookmarkStart w:id="31" w:name="_Toc8431"/>
+      <w:bookmarkStart w:id="30" w:name="_Toc8431"/>
+      <w:bookmarkStart w:id="31" w:name="_Toc22962"/>
       <w:r>
         <w:rPr>
           <w:rFonts w:hint="eastAsia" w:cs="华文中宋"/>
@@ -55514,6 +55798,12 @@
             <w:insideH w:val="single" w:color="auto" w:sz="4" w:space="0"/>
             <w:insideV w:val="single" w:color="auto" w:sz="4" w:space="0"/>
           </w:tblBorders>
+          <w:tblCellMar>
+            <w:top w:w="0" w:type="dxa"/>
+            <w:left w:w="108" w:type="dxa"/>
+            <w:bottom w:w="0" w:type="dxa"/>
+            <w:right w:w="108" w:type="dxa"/>
+          </w:tblCellMar>
         </w:tblPrEx>
         <w:tc>
           <w:tcPr>

</xml_diff>